<commit_message>
Changed layers for the canvas's
Main Menu , dont destroy on load
</commit_message>
<xml_diff>
--- a/Punch List.docx
+++ b/Punch List.docx
@@ -26,11 +26,65 @@
           <w:ilvl w:val="1"/>
           <w:numId w:val="3"/>
         </w:numPr>
-      </w:pPr>
-      <w:r>
+        <w:rPr>
+          <w:b/>
+        </w:rPr>
+      </w:pPr>
+      <w:r>
+        <w:rPr>
+          <w:b/>
+        </w:rPr>
         <w:t>Exit button</w:t>
       </w:r>
       <w:r>
+        <w:rPr>
+          <w:b/>
+        </w:rPr>
+        <w:t xml:space="preserve"> </w:t>
+      </w:r>
+      <w:r>
+        <w:rPr>
+          <w:b/>
+        </w:rPr>
+        <w:t>–</w:t>
+      </w:r>
+      <w:r>
+        <w:rPr>
+          <w:b/>
+        </w:rPr>
+        <w:t xml:space="preserve"> Sean</w:t>
+      </w:r>
+      <w:r>
+        <w:rPr>
+          <w:b/>
+        </w:rPr>
+        <w:t xml:space="preserve"> ------------DONE</w:t>
+      </w:r>
+    </w:p>
+    <w:p>
+      <w:pPr>
+        <w:pStyle w:val="ListParagraph"/>
+        <w:numPr>
+          <w:ilvl w:val="0"/>
+          <w:numId w:val="3"/>
+        </w:numPr>
+      </w:pPr>
+      <w:r>
+        <w:t>The World</w:t>
+      </w:r>
+    </w:p>
+    <w:p>
+      <w:pPr>
+        <w:pStyle w:val="ListParagraph"/>
+        <w:numPr>
+          <w:ilvl w:val="1"/>
+          <w:numId w:val="3"/>
+        </w:numPr>
+      </w:pPr>
+      <w:r>
+        <w:t>Tree’s sorting layer by castle</w:t>
+      </w:r>
+      <w:r>
         <w:t xml:space="preserve"> - Sean</w:t>
       </w:r>
     </w:p>
@@ -38,24 +92,62 @@
       <w:pPr>
         <w:pStyle w:val="ListParagraph"/>
         <w:numPr>
-          <w:ilvl w:val="0"/>
-          <w:numId w:val="3"/>
-        </w:numPr>
-      </w:pPr>
-      <w:r>
-        <w:t>The World</w:t>
-      </w:r>
-    </w:p>
-    <w:p>
-      <w:pPr>
-        <w:pStyle w:val="ListParagraph"/>
-        <w:numPr>
-          <w:ilvl w:val="1"/>
-          <w:numId w:val="3"/>
-        </w:numPr>
-      </w:pPr>
-      <w:r>
-        <w:t>Tree’s sorting layer by castle</w:t>
+          <w:ilvl w:val="1"/>
+          <w:numId w:val="3"/>
+        </w:numPr>
+      </w:pPr>
+      <w:r>
+        <w:t>Sprites</w:t>
+      </w:r>
+    </w:p>
+    <w:p>
+      <w:pPr>
+        <w:pStyle w:val="ListParagraph"/>
+        <w:numPr>
+          <w:ilvl w:val="2"/>
+          <w:numId w:val="3"/>
+        </w:numPr>
+      </w:pPr>
+      <w:r>
+        <w:t>Castle</w:t>
+      </w:r>
+      <w:r>
+        <w:t xml:space="preserve"> – Sean/Mike</w:t>
+      </w:r>
+    </w:p>
+    <w:p>
+      <w:pPr>
+        <w:pStyle w:val="ListParagraph"/>
+        <w:numPr>
+          <w:ilvl w:val="2"/>
+          <w:numId w:val="3"/>
+        </w:numPr>
+      </w:pPr>
+      <w:r>
+        <w:t>Town</w:t>
+      </w:r>
+      <w:r>
+        <w:t xml:space="preserve"> - Mike</w:t>
+      </w:r>
+    </w:p>
+    <w:p>
+      <w:pPr>
+        <w:pStyle w:val="ListParagraph"/>
+        <w:numPr>
+          <w:ilvl w:val="1"/>
+          <w:numId w:val="3"/>
+        </w:numPr>
+      </w:pPr>
+      <w:r>
+        <w:t xml:space="preserve">Respawn (death </w:t>
+      </w:r>
+      <w:proofErr w:type="spellStart"/>
+      <w:r>
+        <w:t>sceneloader</w:t>
+      </w:r>
+      <w:proofErr w:type="spellEnd"/>
+      <w:r>
+        <w:t>)</w:t>
       </w:r>
       <w:r>
         <w:t xml:space="preserve"> - Sean</w:t>
@@ -70,57 +162,7 @@
         </w:numPr>
       </w:pPr>
       <w:r>
-        <w:t>Sprites</w:t>
-      </w:r>
-    </w:p>
-    <w:p>
-      <w:pPr>
-        <w:pStyle w:val="ListParagraph"/>
-        <w:numPr>
-          <w:ilvl w:val="2"/>
-          <w:numId w:val="3"/>
-        </w:numPr>
-      </w:pPr>
-      <w:r>
-        <w:t>Castle</w:t>
-      </w:r>
-      <w:r>
-        <w:t xml:space="preserve"> – Sean/Mike</w:t>
-      </w:r>
-    </w:p>
-    <w:p>
-      <w:pPr>
-        <w:pStyle w:val="ListParagraph"/>
-        <w:numPr>
-          <w:ilvl w:val="2"/>
-          <w:numId w:val="3"/>
-        </w:numPr>
-      </w:pPr>
-      <w:r>
-        <w:t>Town</w:t>
-      </w:r>
-      <w:r>
-        <w:t xml:space="preserve"> - Mike</w:t>
-      </w:r>
-    </w:p>
-    <w:p>
-      <w:pPr>
-        <w:pStyle w:val="ListParagraph"/>
-        <w:numPr>
-          <w:ilvl w:val="1"/>
-          <w:numId w:val="3"/>
-        </w:numPr>
-      </w:pPr>
-      <w:r>
-        <w:t xml:space="preserve">Respawn (death </w:t>
-      </w:r>
-      <w:proofErr w:type="spellStart"/>
-      <w:r>
-        <w:t>sceneloader</w:t>
-      </w:r>
-      <w:proofErr w:type="spellEnd"/>
-      <w:r>
-        <w:t>)</w:t>
+        <w:t>Move the direction sign</w:t>
       </w:r>
       <w:r>
         <w:t xml:space="preserve"> - Sean</w:t>
@@ -135,193 +177,178 @@
         </w:numPr>
       </w:pPr>
       <w:r>
-        <w:t>Move the direction sign</w:t>
+        <w:t>Add more signs</w:t>
       </w:r>
       <w:r>
         <w:t xml:space="preserve"> - Sean</w:t>
-      </w:r>
-    </w:p>
-    <w:p>
-      <w:pPr>
-        <w:pStyle w:val="ListParagraph"/>
-        <w:numPr>
-          <w:ilvl w:val="1"/>
-          <w:numId w:val="3"/>
-        </w:numPr>
-      </w:pPr>
-      <w:r>
-        <w:t>Add more signs</w:t>
-      </w:r>
-      <w:r>
-        <w:t xml:space="preserve"> - Sean</w:t>
-      </w:r>
-    </w:p>
-    <w:p>
-      <w:pPr>
-        <w:pStyle w:val="ListParagraph"/>
-        <w:numPr>
-          <w:ilvl w:val="1"/>
-          <w:numId w:val="3"/>
-        </w:numPr>
-      </w:pPr>
-      <w:r>
-        <w:t xml:space="preserve">NPC’s </w:t>
-      </w:r>
-      <w:r>
-        <w:t>position - Sean</w:t>
-      </w:r>
-    </w:p>
-    <w:p>
-      <w:pPr>
-        <w:pStyle w:val="ListParagraph"/>
-        <w:numPr>
-          <w:ilvl w:val="0"/>
-          <w:numId w:val="3"/>
-        </w:numPr>
-      </w:pPr>
-      <w:r>
-        <w:t>The Forest</w:t>
-      </w:r>
-    </w:p>
-    <w:p>
-      <w:pPr>
-        <w:pStyle w:val="ListParagraph"/>
-        <w:numPr>
-          <w:ilvl w:val="1"/>
-          <w:numId w:val="3"/>
-        </w:numPr>
-      </w:pPr>
-      <w:r>
-        <w:t>Take out Enemies</w:t>
-      </w:r>
-      <w:r>
-        <w:t xml:space="preserve"> - Tyler</w:t>
-      </w:r>
-    </w:p>
-    <w:p>
-      <w:pPr>
-        <w:pStyle w:val="ListParagraph"/>
-        <w:numPr>
-          <w:ilvl w:val="1"/>
-          <w:numId w:val="3"/>
-        </w:numPr>
-      </w:pPr>
-      <w:r>
-        <w:t>Fix Chest logic</w:t>
-      </w:r>
-      <w:r>
-        <w:t xml:space="preserve"> – Tyler/Sean</w:t>
-      </w:r>
-    </w:p>
-    <w:p>
-      <w:pPr>
-        <w:pStyle w:val="ListParagraph"/>
-        <w:numPr>
-          <w:ilvl w:val="1"/>
-          <w:numId w:val="3"/>
-        </w:numPr>
-      </w:pPr>
-      <w:r>
-        <w:t>Timing using “Fog”</w:t>
-      </w:r>
-      <w:r>
-        <w:t xml:space="preserve"> (Optional) – Tyler/Sean</w:t>
-      </w:r>
-    </w:p>
-    <w:p>
-      <w:pPr>
-        <w:pStyle w:val="ListParagraph"/>
-        <w:numPr>
-          <w:ilvl w:val="1"/>
-          <w:numId w:val="3"/>
-        </w:numPr>
-      </w:pPr>
-      <w:r>
-        <w:t xml:space="preserve">Exiting forest </w:t>
-      </w:r>
-      <w:r>
-        <w:t xml:space="preserve">- </w:t>
-      </w:r>
-    </w:p>
-    <w:p>
-      <w:pPr>
-        <w:pStyle w:val="ListParagraph"/>
-        <w:numPr>
-          <w:ilvl w:val="2"/>
-          <w:numId w:val="3"/>
-        </w:numPr>
-      </w:pPr>
-      <w:r>
-        <w:t>Lose – at start of forest</w:t>
-      </w:r>
-      <w:r>
-        <w:t xml:space="preserve"> - DONE</w:t>
-      </w:r>
-    </w:p>
-    <w:p>
-      <w:pPr>
-        <w:pStyle w:val="ListParagraph"/>
-        <w:numPr>
-          <w:ilvl w:val="2"/>
-          <w:numId w:val="3"/>
-        </w:numPr>
-      </w:pPr>
-      <w:r>
-        <w:t>Win – go to start of world</w:t>
-      </w:r>
-      <w:r>
-        <w:t xml:space="preserve"> - Tyler</w:t>
-      </w:r>
-    </w:p>
-    <w:p>
-      <w:pPr>
-        <w:pStyle w:val="ListParagraph"/>
-        <w:numPr>
-          <w:ilvl w:val="0"/>
-          <w:numId w:val="3"/>
-        </w:numPr>
-      </w:pPr>
-      <w:r>
-        <w:t>The Castle</w:t>
-      </w:r>
-    </w:p>
-    <w:p>
-      <w:pPr>
-        <w:pStyle w:val="ListParagraph"/>
-        <w:numPr>
-          <w:ilvl w:val="1"/>
-          <w:numId w:val="3"/>
-        </w:numPr>
-      </w:pPr>
-      <w:r>
-        <w:t xml:space="preserve">Sorting layers for </w:t>
-      </w:r>
-      <w:proofErr w:type="spellStart"/>
-      <w:r>
-        <w:t>door ways</w:t>
-      </w:r>
-      <w:proofErr w:type="spellEnd"/>
-      <w:r>
-        <w:t xml:space="preserve"> - Mike</w:t>
-      </w:r>
-    </w:p>
-    <w:p>
-      <w:pPr>
-        <w:pStyle w:val="ListParagraph"/>
-        <w:numPr>
-          <w:ilvl w:val="1"/>
-          <w:numId w:val="3"/>
-        </w:numPr>
-      </w:pPr>
-      <w:proofErr w:type="spellStart"/>
-      <w:r>
-        <w:t>I</w:t>
-      </w:r>
-      <w:r>
-        <w:t>T</w:t>
       </w:r>
       <w:bookmarkStart w:id="0" w:name="_GoBack"/>
       <w:bookmarkEnd w:id="0"/>
+    </w:p>
+    <w:p>
+      <w:pPr>
+        <w:pStyle w:val="ListParagraph"/>
+        <w:numPr>
+          <w:ilvl w:val="1"/>
+          <w:numId w:val="3"/>
+        </w:numPr>
+      </w:pPr>
+      <w:r>
+        <w:t xml:space="preserve">NPC’s </w:t>
+      </w:r>
+      <w:r>
+        <w:t>position - Sean</w:t>
+      </w:r>
+    </w:p>
+    <w:p>
+      <w:pPr>
+        <w:pStyle w:val="ListParagraph"/>
+        <w:numPr>
+          <w:ilvl w:val="0"/>
+          <w:numId w:val="3"/>
+        </w:numPr>
+      </w:pPr>
+      <w:r>
+        <w:t>The Forest</w:t>
+      </w:r>
+    </w:p>
+    <w:p>
+      <w:pPr>
+        <w:pStyle w:val="ListParagraph"/>
+        <w:numPr>
+          <w:ilvl w:val="1"/>
+          <w:numId w:val="3"/>
+        </w:numPr>
+      </w:pPr>
+      <w:r>
+        <w:t>Take out Enemies</w:t>
+      </w:r>
+      <w:r>
+        <w:t xml:space="preserve"> - Tyler</w:t>
+      </w:r>
+    </w:p>
+    <w:p>
+      <w:pPr>
+        <w:pStyle w:val="ListParagraph"/>
+        <w:numPr>
+          <w:ilvl w:val="1"/>
+          <w:numId w:val="3"/>
+        </w:numPr>
+      </w:pPr>
+      <w:r>
+        <w:t>Fix Chest logic</w:t>
+      </w:r>
+      <w:r>
+        <w:t xml:space="preserve"> – Tyler/Sean</w:t>
+      </w:r>
+    </w:p>
+    <w:p>
+      <w:pPr>
+        <w:pStyle w:val="ListParagraph"/>
+        <w:numPr>
+          <w:ilvl w:val="1"/>
+          <w:numId w:val="3"/>
+        </w:numPr>
+      </w:pPr>
+      <w:r>
+        <w:t>Timing using “Fog”</w:t>
+      </w:r>
+      <w:r>
+        <w:t xml:space="preserve"> (Optional) – Tyler/Sean</w:t>
+      </w:r>
+    </w:p>
+    <w:p>
+      <w:pPr>
+        <w:pStyle w:val="ListParagraph"/>
+        <w:numPr>
+          <w:ilvl w:val="1"/>
+          <w:numId w:val="3"/>
+        </w:numPr>
+      </w:pPr>
+      <w:r>
+        <w:t xml:space="preserve">Exiting forest </w:t>
+      </w:r>
+      <w:r>
+        <w:t xml:space="preserve">- </w:t>
+      </w:r>
+    </w:p>
+    <w:p>
+      <w:pPr>
+        <w:pStyle w:val="ListParagraph"/>
+        <w:numPr>
+          <w:ilvl w:val="2"/>
+          <w:numId w:val="3"/>
+        </w:numPr>
+      </w:pPr>
+      <w:r>
+        <w:t>Lose – at start of forest</w:t>
+      </w:r>
+      <w:r>
+        <w:t xml:space="preserve"> - DONE</w:t>
+      </w:r>
+    </w:p>
+    <w:p>
+      <w:pPr>
+        <w:pStyle w:val="ListParagraph"/>
+        <w:numPr>
+          <w:ilvl w:val="2"/>
+          <w:numId w:val="3"/>
+        </w:numPr>
+      </w:pPr>
+      <w:r>
+        <w:t>Win – go to start of world</w:t>
+      </w:r>
+      <w:r>
+        <w:t xml:space="preserve"> - Tyler</w:t>
+      </w:r>
+    </w:p>
+    <w:p>
+      <w:pPr>
+        <w:pStyle w:val="ListParagraph"/>
+        <w:numPr>
+          <w:ilvl w:val="0"/>
+          <w:numId w:val="3"/>
+        </w:numPr>
+      </w:pPr>
+      <w:r>
+        <w:t>The Castle</w:t>
+      </w:r>
+    </w:p>
+    <w:p>
+      <w:pPr>
+        <w:pStyle w:val="ListParagraph"/>
+        <w:numPr>
+          <w:ilvl w:val="1"/>
+          <w:numId w:val="3"/>
+        </w:numPr>
+      </w:pPr>
+      <w:r>
+        <w:t xml:space="preserve">Sorting layers for </w:t>
+      </w:r>
+      <w:proofErr w:type="spellStart"/>
+      <w:r>
+        <w:t>door ways</w:t>
+      </w:r>
+      <w:proofErr w:type="spellEnd"/>
+      <w:r>
+        <w:t xml:space="preserve"> - Mike</w:t>
+      </w:r>
+    </w:p>
+    <w:p>
+      <w:pPr>
+        <w:pStyle w:val="ListParagraph"/>
+        <w:numPr>
+          <w:ilvl w:val="1"/>
+          <w:numId w:val="3"/>
+        </w:numPr>
+      </w:pPr>
+      <w:proofErr w:type="spellStart"/>
+      <w:r>
+        <w:t>I</w:t>
+      </w:r>
+      <w:r>
+        <w:t>T</w:t>
+      </w:r>
       <w:r>
         <w:t>ween</w:t>
       </w:r>

</xml_diff>

<commit_message>
Hooked up all the scenes.
Maze works and you can get a random weapon reward
</commit_message>
<xml_diff>
--- a/Punch List.docx
+++ b/Punch List.docx
@@ -58,7 +58,13 @@
         <w:rPr>
           <w:b/>
         </w:rPr>
-        <w:t xml:space="preserve"> ------------DONE</w:t>
+        <w:t xml:space="preserve"> </w:t>
+      </w:r>
+      <w:r>
+        <w:rPr>
+          <w:b/>
+        </w:rPr>
+        <w:t>------------Done</w:t>
       </w:r>
     </w:p>
     <w:p>
@@ -80,12 +86,39 @@
           <w:ilvl w:val="1"/>
           <w:numId w:val="3"/>
         </w:numPr>
-      </w:pPr>
-      <w:r>
+        <w:rPr>
+          <w:b/>
+        </w:rPr>
+      </w:pPr>
+      <w:r>
+        <w:rPr>
+          <w:b/>
+        </w:rPr>
         <w:t>Tree’s sorting layer by castle</w:t>
       </w:r>
       <w:r>
-        <w:t xml:space="preserve"> - Sean</w:t>
+        <w:rPr>
+          <w:b/>
+        </w:rPr>
+        <w:t xml:space="preserve"> </w:t>
+      </w:r>
+      <w:r>
+        <w:rPr>
+          <w:b/>
+        </w:rPr>
+        <w:t>–</w:t>
+      </w:r>
+      <w:r>
+        <w:rPr>
+          <w:b/>
+        </w:rPr>
+        <w:t xml:space="preserve"> Sean</w:t>
+      </w:r>
+      <w:r>
+        <w:rPr>
+          <w:b/>
+        </w:rPr>
+        <w:t xml:space="preserve"> -----------Done</w:t>
       </w:r>
     </w:p>
     <w:p>
@@ -137,53 +170,125 @@
           <w:ilvl w:val="1"/>
           <w:numId w:val="3"/>
         </w:numPr>
-      </w:pPr>
-      <w:r>
+        <w:rPr>
+          <w:b/>
+        </w:rPr>
+      </w:pPr>
+      <w:r>
+        <w:rPr>
+          <w:b/>
+        </w:rPr>
         <w:t xml:space="preserve">Respawn (death </w:t>
       </w:r>
       <w:proofErr w:type="spellStart"/>
       <w:r>
+        <w:rPr>
+          <w:b/>
+        </w:rPr>
         <w:t>sceneloader</w:t>
       </w:r>
       <w:proofErr w:type="spellEnd"/>
       <w:r>
+        <w:rPr>
+          <w:b/>
+        </w:rPr>
         <w:t>)</w:t>
       </w:r>
       <w:r>
-        <w:t xml:space="preserve"> - Sean</w:t>
-      </w:r>
-    </w:p>
-    <w:p>
-      <w:pPr>
-        <w:pStyle w:val="ListParagraph"/>
-        <w:numPr>
-          <w:ilvl w:val="1"/>
-          <w:numId w:val="3"/>
-        </w:numPr>
-      </w:pPr>
-      <w:r>
-        <w:t>Move the direction sign</w:t>
-      </w:r>
-      <w:r>
-        <w:t xml:space="preserve"> - Sean</w:t>
-      </w:r>
-    </w:p>
-    <w:p>
-      <w:pPr>
-        <w:pStyle w:val="ListParagraph"/>
-        <w:numPr>
-          <w:ilvl w:val="1"/>
-          <w:numId w:val="3"/>
-        </w:numPr>
-      </w:pPr>
-      <w:r>
-        <w:t>Add more signs</w:t>
-      </w:r>
-      <w:r>
-        <w:t xml:space="preserve"> - Sean</w:t>
+        <w:rPr>
+          <w:b/>
+        </w:rPr>
+        <w:t xml:space="preserve"> </w:t>
+      </w:r>
+      <w:r>
+        <w:rPr>
+          <w:b/>
+        </w:rPr>
+        <w:t>–</w:t>
+      </w:r>
+      <w:r>
+        <w:rPr>
+          <w:b/>
+        </w:rPr>
+        <w:t xml:space="preserve"> Sean</w:t>
+      </w:r>
+      <w:r>
+        <w:rPr>
+          <w:b/>
+        </w:rPr>
+        <w:t xml:space="preserve"> </w:t>
       </w:r>
       <w:bookmarkStart w:id="0" w:name="_GoBack"/>
       <w:bookmarkEnd w:id="0"/>
+      <w:r>
+        <w:rPr>
+          <w:b/>
+        </w:rPr>
+        <w:t>-----------Done</w:t>
+      </w:r>
+    </w:p>
+    <w:p>
+      <w:pPr>
+        <w:pStyle w:val="ListParagraph"/>
+        <w:numPr>
+          <w:ilvl w:val="1"/>
+          <w:numId w:val="3"/>
+        </w:numPr>
+        <w:rPr>
+          <w:b/>
+        </w:rPr>
+      </w:pPr>
+      <w:r>
+        <w:rPr>
+          <w:b/>
+        </w:rPr>
+        <w:t>Move the direction sign</w:t>
+      </w:r>
+      <w:r>
+        <w:rPr>
+          <w:b/>
+        </w:rPr>
+        <w:t xml:space="preserve"> </w:t>
+      </w:r>
+      <w:r>
+        <w:rPr>
+          <w:b/>
+        </w:rPr>
+        <w:t>–</w:t>
+      </w:r>
+      <w:r>
+        <w:rPr>
+          <w:b/>
+        </w:rPr>
+        <w:t xml:space="preserve"> Sean</w:t>
+      </w:r>
+      <w:r>
+        <w:rPr>
+          <w:b/>
+        </w:rPr>
+        <w:t xml:space="preserve"> </w:t>
+      </w:r>
+      <w:r>
+        <w:rPr>
+          <w:b/>
+        </w:rPr>
+        <w:t>-----------Done</w:t>
+      </w:r>
+    </w:p>
+    <w:p>
+      <w:pPr>
+        <w:pStyle w:val="ListParagraph"/>
+        <w:numPr>
+          <w:ilvl w:val="1"/>
+          <w:numId w:val="3"/>
+        </w:numPr>
+      </w:pPr>
+      <w:r>
+        <w:t>Add more signs</w:t>
+      </w:r>
+      <w:r>
+        <w:t xml:space="preserve"> - Sean</w:t>
+      </w:r>
     </w:p>
     <w:p>
       <w:pPr>
@@ -234,12 +339,33 @@
           <w:ilvl w:val="1"/>
           <w:numId w:val="3"/>
         </w:numPr>
-      </w:pPr>
-      <w:r>
+        <w:rPr>
+          <w:b/>
+        </w:rPr>
+      </w:pPr>
+      <w:r>
+        <w:rPr>
+          <w:b/>
+        </w:rPr>
         <w:t>Fix Chest logic</w:t>
       </w:r>
       <w:r>
+        <w:rPr>
+          <w:b/>
+        </w:rPr>
         <w:t xml:space="preserve"> – Tyler/Sean</w:t>
+      </w:r>
+      <w:r>
+        <w:rPr>
+          <w:b/>
+        </w:rPr>
+        <w:t xml:space="preserve"> </w:t>
+      </w:r>
+      <w:r>
+        <w:rPr>
+          <w:b/>
+        </w:rPr>
+        <w:t>-----------Done</w:t>
       </w:r>
     </w:p>
     <w:p>

</xml_diff>

<commit_message>
Chest, upgrade weapon logic
</commit_message>
<xml_diff>
--- a/Punch List.docx
+++ b/Punch List.docx
@@ -218,6 +218,144 @@
         </w:rPr>
         <w:t xml:space="preserve"> </w:t>
       </w:r>
+      <w:r>
+        <w:rPr>
+          <w:b/>
+        </w:rPr>
+        <w:t>-----------Done</w:t>
+      </w:r>
+    </w:p>
+    <w:p>
+      <w:pPr>
+        <w:pStyle w:val="ListParagraph"/>
+        <w:numPr>
+          <w:ilvl w:val="1"/>
+          <w:numId w:val="3"/>
+        </w:numPr>
+        <w:rPr>
+          <w:b/>
+        </w:rPr>
+      </w:pPr>
+      <w:r>
+        <w:rPr>
+          <w:b/>
+        </w:rPr>
+        <w:t>Move the direction sign</w:t>
+      </w:r>
+      <w:r>
+        <w:rPr>
+          <w:b/>
+        </w:rPr>
+        <w:t xml:space="preserve"> </w:t>
+      </w:r>
+      <w:r>
+        <w:rPr>
+          <w:b/>
+        </w:rPr>
+        <w:t>–</w:t>
+      </w:r>
+      <w:r>
+        <w:rPr>
+          <w:b/>
+        </w:rPr>
+        <w:t xml:space="preserve"> Sean</w:t>
+      </w:r>
+      <w:r>
+        <w:rPr>
+          <w:b/>
+        </w:rPr>
+        <w:t xml:space="preserve"> </w:t>
+      </w:r>
+      <w:r>
+        <w:rPr>
+          <w:b/>
+        </w:rPr>
+        <w:t>-----------Done</w:t>
+      </w:r>
+    </w:p>
+    <w:p>
+      <w:pPr>
+        <w:pStyle w:val="ListParagraph"/>
+        <w:numPr>
+          <w:ilvl w:val="1"/>
+          <w:numId w:val="3"/>
+        </w:numPr>
+      </w:pPr>
+      <w:r>
+        <w:t>Add more signs</w:t>
+      </w:r>
+      <w:r>
+        <w:t xml:space="preserve"> - Sean</w:t>
+      </w:r>
+    </w:p>
+    <w:p>
+      <w:pPr>
+        <w:pStyle w:val="ListParagraph"/>
+        <w:numPr>
+          <w:ilvl w:val="1"/>
+          <w:numId w:val="3"/>
+        </w:numPr>
+      </w:pPr>
+      <w:r>
+        <w:t xml:space="preserve">NPC’s </w:t>
+      </w:r>
+      <w:r>
+        <w:t>position - Sean</w:t>
+      </w:r>
+    </w:p>
+    <w:p>
+      <w:pPr>
+        <w:pStyle w:val="ListParagraph"/>
+        <w:numPr>
+          <w:ilvl w:val="0"/>
+          <w:numId w:val="3"/>
+        </w:numPr>
+      </w:pPr>
+      <w:r>
+        <w:t>The Forest</w:t>
+      </w:r>
+    </w:p>
+    <w:p>
+      <w:pPr>
+        <w:pStyle w:val="ListParagraph"/>
+        <w:numPr>
+          <w:ilvl w:val="1"/>
+          <w:numId w:val="3"/>
+        </w:numPr>
+        <w:rPr>
+          <w:b/>
+        </w:rPr>
+      </w:pPr>
+      <w:r>
+        <w:rPr>
+          <w:b/>
+        </w:rPr>
+        <w:t>Take out Enemies</w:t>
+      </w:r>
+      <w:r>
+        <w:rPr>
+          <w:b/>
+        </w:rPr>
+        <w:t xml:space="preserve"> </w:t>
+      </w:r>
+      <w:r>
+        <w:rPr>
+          <w:b/>
+        </w:rPr>
+        <w:t>–</w:t>
+      </w:r>
+      <w:r>
+        <w:rPr>
+          <w:b/>
+        </w:rPr>
+        <w:t xml:space="preserve"> Tyler</w:t>
+      </w:r>
+      <w:r>
+        <w:rPr>
+          <w:b/>
+        </w:rPr>
+        <w:t xml:space="preserve"> </w:t>
+      </w:r>
       <w:bookmarkStart w:id="0" w:name="_GoBack"/>
       <w:bookmarkEnd w:id="0"/>
       <w:r>
@@ -225,111 +363,6 @@
           <w:b/>
         </w:rPr>
         <w:t>-----------Done</w:t>
-      </w:r>
-    </w:p>
-    <w:p>
-      <w:pPr>
-        <w:pStyle w:val="ListParagraph"/>
-        <w:numPr>
-          <w:ilvl w:val="1"/>
-          <w:numId w:val="3"/>
-        </w:numPr>
-        <w:rPr>
-          <w:b/>
-        </w:rPr>
-      </w:pPr>
-      <w:r>
-        <w:rPr>
-          <w:b/>
-        </w:rPr>
-        <w:t>Move the direction sign</w:t>
-      </w:r>
-      <w:r>
-        <w:rPr>
-          <w:b/>
-        </w:rPr>
-        <w:t xml:space="preserve"> </w:t>
-      </w:r>
-      <w:r>
-        <w:rPr>
-          <w:b/>
-        </w:rPr>
-        <w:t>–</w:t>
-      </w:r>
-      <w:r>
-        <w:rPr>
-          <w:b/>
-        </w:rPr>
-        <w:t xml:space="preserve"> Sean</w:t>
-      </w:r>
-      <w:r>
-        <w:rPr>
-          <w:b/>
-        </w:rPr>
-        <w:t xml:space="preserve"> </w:t>
-      </w:r>
-      <w:r>
-        <w:rPr>
-          <w:b/>
-        </w:rPr>
-        <w:t>-----------Done</w:t>
-      </w:r>
-    </w:p>
-    <w:p>
-      <w:pPr>
-        <w:pStyle w:val="ListParagraph"/>
-        <w:numPr>
-          <w:ilvl w:val="1"/>
-          <w:numId w:val="3"/>
-        </w:numPr>
-      </w:pPr>
-      <w:r>
-        <w:t>Add more signs</w:t>
-      </w:r>
-      <w:r>
-        <w:t xml:space="preserve"> - Sean</w:t>
-      </w:r>
-    </w:p>
-    <w:p>
-      <w:pPr>
-        <w:pStyle w:val="ListParagraph"/>
-        <w:numPr>
-          <w:ilvl w:val="1"/>
-          <w:numId w:val="3"/>
-        </w:numPr>
-      </w:pPr>
-      <w:r>
-        <w:t xml:space="preserve">NPC’s </w:t>
-      </w:r>
-      <w:r>
-        <w:t>position - Sean</w:t>
-      </w:r>
-    </w:p>
-    <w:p>
-      <w:pPr>
-        <w:pStyle w:val="ListParagraph"/>
-        <w:numPr>
-          <w:ilvl w:val="0"/>
-          <w:numId w:val="3"/>
-        </w:numPr>
-      </w:pPr>
-      <w:r>
-        <w:t>The Forest</w:t>
-      </w:r>
-    </w:p>
-    <w:p>
-      <w:pPr>
-        <w:pStyle w:val="ListParagraph"/>
-        <w:numPr>
-          <w:ilvl w:val="1"/>
-          <w:numId w:val="3"/>
-        </w:numPr>
-      </w:pPr>
-      <w:r>
-        <w:t>Take out Enemies</w:t>
-      </w:r>
-      <w:r>
-        <w:t xml:space="preserve"> - Tyler</w:t>
       </w:r>
     </w:p>
     <w:p>

</xml_diff>

<commit_message>
Deleted more assets we aren't using.
Updated punch list
</commit_message>
<xml_diff>
--- a/Punch List.docx
+++ b/Punch List.docx
@@ -498,7 +498,83 @@
         <w:rPr>
           <w:b/>
         </w:rPr>
-        <w:t xml:space="preserve">/Sean </w:t>
+        <w:t>/Sean -----------Done</w:t>
+      </w:r>
+    </w:p>
+    <w:p>
+      <w:pPr>
+        <w:pStyle w:val="ListParagraph"/>
+        <w:numPr>
+          <w:ilvl w:val="0"/>
+          <w:numId w:val="3"/>
+        </w:numPr>
+      </w:pPr>
+      <w:r>
+        <w:t>The Castle</w:t>
+      </w:r>
+    </w:p>
+    <w:p>
+      <w:pPr>
+        <w:pStyle w:val="ListParagraph"/>
+        <w:numPr>
+          <w:ilvl w:val="1"/>
+          <w:numId w:val="3"/>
+        </w:numPr>
+      </w:pPr>
+      <w:r>
+        <w:t xml:space="preserve">Sorting layers for </w:t>
+      </w:r>
+      <w:proofErr w:type="spellStart"/>
+      <w:r>
+        <w:t>door ways</w:t>
+      </w:r>
+      <w:proofErr w:type="spellEnd"/>
+      <w:r>
+        <w:t xml:space="preserve"> - Mike</w:t>
+      </w:r>
+    </w:p>
+    <w:p>
+      <w:pPr>
+        <w:pStyle w:val="ListParagraph"/>
+        <w:numPr>
+          <w:ilvl w:val="1"/>
+          <w:numId w:val="3"/>
+        </w:numPr>
+      </w:pPr>
+      <w:proofErr w:type="spellStart"/>
+      <w:r>
+        <w:t>I</w:t>
+      </w:r>
+      <w:r>
+        <w:t>T</w:t>
+      </w:r>
+      <w:r>
+        <w:t>ween</w:t>
+      </w:r>
+      <w:proofErr w:type="spellEnd"/>
+      <w:r>
+        <w:t xml:space="preserve"> tiles - Mike</w:t>
+      </w:r>
+    </w:p>
+    <w:p>
+      <w:pPr>
+        <w:pStyle w:val="ListParagraph"/>
+        <w:numPr>
+          <w:ilvl w:val="1"/>
+          <w:numId w:val="3"/>
+        </w:numPr>
+      </w:pPr>
+      <w:r>
+        <w:rPr>
+          <w:b/>
+        </w:rPr>
+        <w:t>Enter and Exit doors</w:t>
+      </w:r>
+      <w:r>
+        <w:rPr>
+          <w:b/>
+        </w:rPr>
+        <w:t xml:space="preserve"> – Mike &amp; Sean</w:t>
       </w:r>
       <w:r>
         <w:rPr>
@@ -511,76 +587,72 @@
       <w:pPr>
         <w:pStyle w:val="ListParagraph"/>
         <w:numPr>
+          <w:ilvl w:val="1"/>
+          <w:numId w:val="3"/>
+        </w:numPr>
+      </w:pPr>
+      <w:r>
+        <w:t>Boss - Tyler</w:t>
+      </w:r>
+    </w:p>
+    <w:p>
+      <w:pPr>
+        <w:pStyle w:val="ListParagraph"/>
+        <w:numPr>
+          <w:ilvl w:val="1"/>
+          <w:numId w:val="3"/>
+        </w:numPr>
+      </w:pPr>
+      <w:r>
+        <w:t xml:space="preserve">Spawning enemies </w:t>
+      </w:r>
+      <w:r>
+        <w:t>–</w:t>
+      </w:r>
+      <w:r>
+        <w:t xml:space="preserve"> Sean</w:t>
+      </w:r>
+    </w:p>
+    <w:p>
+      <w:pPr>
+        <w:pStyle w:val="ListParagraph"/>
+        <w:numPr>
+          <w:ilvl w:val="1"/>
+          <w:numId w:val="3"/>
+        </w:numPr>
+      </w:pPr>
+      <w:r>
+        <w:t>Platform area projectiles – (Optional) Sean</w:t>
+      </w:r>
+    </w:p>
+    <w:p>
+      <w:pPr>
+        <w:pStyle w:val="ListParagraph"/>
+        <w:numPr>
           <w:ilvl w:val="0"/>
           <w:numId w:val="3"/>
         </w:numPr>
       </w:pPr>
       <w:r>
-        <w:t>The Castle</w:t>
-      </w:r>
-    </w:p>
-    <w:p>
-      <w:pPr>
-        <w:pStyle w:val="ListParagraph"/>
-        <w:numPr>
-          <w:ilvl w:val="1"/>
-          <w:numId w:val="3"/>
-        </w:numPr>
-      </w:pPr>
-      <w:r>
-        <w:t xml:space="preserve">Sorting layers for </w:t>
-      </w:r>
-      <w:proofErr w:type="spellStart"/>
-      <w:r>
-        <w:t>door ways</w:t>
-      </w:r>
-      <w:proofErr w:type="spellEnd"/>
-      <w:r>
-        <w:t xml:space="preserve"> - Mike</w:t>
-      </w:r>
-    </w:p>
-    <w:p>
-      <w:pPr>
-        <w:pStyle w:val="ListParagraph"/>
-        <w:numPr>
-          <w:ilvl w:val="1"/>
-          <w:numId w:val="3"/>
-        </w:numPr>
-      </w:pPr>
-      <w:proofErr w:type="spellStart"/>
-      <w:r>
-        <w:t>I</w:t>
-      </w:r>
-      <w:r>
-        <w:t>T</w:t>
-      </w:r>
-      <w:r>
-        <w:t>ween</w:t>
-      </w:r>
-      <w:proofErr w:type="spellEnd"/>
-      <w:r>
-        <w:t xml:space="preserve"> tiles - Mike</w:t>
-      </w:r>
-    </w:p>
-    <w:p>
-      <w:pPr>
-        <w:pStyle w:val="ListParagraph"/>
-        <w:numPr>
-          <w:ilvl w:val="1"/>
-          <w:numId w:val="3"/>
-        </w:numPr>
-      </w:pPr>
-      <w:r>
-        <w:rPr>
-          <w:b/>
-        </w:rPr>
-        <w:t>Enter and Exit doors</w:t>
-      </w:r>
-      <w:r>
-        <w:rPr>
-          <w:b/>
-        </w:rPr>
-        <w:t xml:space="preserve"> – Mike &amp; Sean</w:t>
+        <w:t>The Player</w:t>
+      </w:r>
+    </w:p>
+    <w:p>
+      <w:pPr>
+        <w:pStyle w:val="ListParagraph"/>
+        <w:numPr>
+          <w:ilvl w:val="1"/>
+          <w:numId w:val="3"/>
+        </w:numPr>
+        <w:rPr>
+          <w:b/>
+        </w:rPr>
+      </w:pPr>
+      <w:r>
+        <w:rPr>
+          <w:b/>
+        </w:rPr>
+        <w:t>Weapons – switch to non—pixelated - Sean</w:t>
       </w:r>
       <w:r>
         <w:rPr>
@@ -596,126 +668,75 @@
           <w:ilvl w:val="1"/>
           <w:numId w:val="3"/>
         </w:numPr>
-      </w:pPr>
-      <w:r>
-        <w:t>Boss - Tyler</w:t>
-      </w:r>
-    </w:p>
-    <w:p>
-      <w:pPr>
-        <w:pStyle w:val="ListParagraph"/>
-        <w:numPr>
-          <w:ilvl w:val="1"/>
-          <w:numId w:val="3"/>
-        </w:numPr>
-      </w:pPr>
-      <w:r>
-        <w:t xml:space="preserve">Spawning enemies </w:t>
-      </w:r>
-      <w:r>
-        <w:t>–</w:t>
-      </w:r>
-      <w:r>
-        <w:t xml:space="preserve"> Sean</w:t>
+        <w:rPr>
+          <w:b/>
+        </w:rPr>
+      </w:pPr>
+      <w:r>
+        <w:rPr>
+          <w:b/>
+        </w:rPr>
+        <w:t>Add more effects on sword - Sean</w:t>
+      </w:r>
+      <w:r>
+        <w:rPr>
+          <w:b/>
+        </w:rPr>
+        <w:t>-----------Done</w:t>
+      </w:r>
+    </w:p>
+    <w:p>
+      <w:pPr>
+        <w:pStyle w:val="ListParagraph"/>
+        <w:numPr>
+          <w:ilvl w:val="0"/>
+          <w:numId w:val="3"/>
+        </w:numPr>
+      </w:pPr>
+      <w:r>
+        <w:t>The Enemy</w:t>
+      </w:r>
+    </w:p>
+    <w:p>
+      <w:pPr>
+        <w:pStyle w:val="ListParagraph"/>
+        <w:numPr>
+          <w:ilvl w:val="1"/>
+          <w:numId w:val="3"/>
+        </w:numPr>
+      </w:pPr>
+      <w:r>
+        <w:t>Randomly drop stats, mostly HP - Sean</w:t>
+      </w:r>
+    </w:p>
+    <w:p>
+      <w:pPr>
+        <w:pStyle w:val="ListParagraph"/>
+        <w:numPr>
+          <w:ilvl w:val="0"/>
+          <w:numId w:val="3"/>
+        </w:numPr>
+      </w:pPr>
+      <w:r>
+        <w:t>Dialog Messages</w:t>
+      </w:r>
+    </w:p>
+    <w:p>
+      <w:pPr>
+        <w:pStyle w:val="ListParagraph"/>
+        <w:numPr>
+          <w:ilvl w:val="1"/>
+          <w:numId w:val="3"/>
+        </w:numPr>
+      </w:pPr>
+      <w:r>
+        <w:t xml:space="preserve">NPC and Signs - </w:t>
+      </w:r>
+      <w:r>
+        <w:t>Sean</w:t>
       </w:r>
       <w:bookmarkStart w:id="0" w:name="_GoBack"/>
       <w:bookmarkEnd w:id="0"/>
-    </w:p>
-    <w:p>
-      <w:pPr>
-        <w:pStyle w:val="ListParagraph"/>
-        <w:numPr>
-          <w:ilvl w:val="1"/>
-          <w:numId w:val="3"/>
-        </w:numPr>
-      </w:pPr>
-      <w:r>
-        <w:t>Platform area projectiles – (Optional) Sean</w:t>
-      </w:r>
-    </w:p>
-    <w:p>
-      <w:pPr>
-        <w:pStyle w:val="ListParagraph"/>
-        <w:numPr>
-          <w:ilvl w:val="0"/>
-          <w:numId w:val="3"/>
-        </w:numPr>
-      </w:pPr>
-      <w:r>
-        <w:t>The Player</w:t>
-      </w:r>
-    </w:p>
-    <w:p>
-      <w:pPr>
-        <w:pStyle w:val="ListParagraph"/>
-        <w:numPr>
-          <w:ilvl w:val="1"/>
-          <w:numId w:val="3"/>
-        </w:numPr>
-      </w:pPr>
-      <w:r>
-        <w:t>Weapons – switch to non—pixelated - Sean</w:t>
-      </w:r>
-    </w:p>
-    <w:p>
-      <w:pPr>
-        <w:pStyle w:val="ListParagraph"/>
-        <w:numPr>
-          <w:ilvl w:val="1"/>
-          <w:numId w:val="3"/>
-        </w:numPr>
-      </w:pPr>
-      <w:r>
-        <w:t>Add more effects on sword - Sean</w:t>
-      </w:r>
-    </w:p>
-    <w:p>
-      <w:pPr>
-        <w:pStyle w:val="ListParagraph"/>
-        <w:numPr>
-          <w:ilvl w:val="0"/>
-          <w:numId w:val="3"/>
-        </w:numPr>
-      </w:pPr>
-      <w:r>
-        <w:t>The Enemy</w:t>
-      </w:r>
-    </w:p>
-    <w:p>
-      <w:pPr>
-        <w:pStyle w:val="ListParagraph"/>
-        <w:numPr>
-          <w:ilvl w:val="1"/>
-          <w:numId w:val="3"/>
-        </w:numPr>
-      </w:pPr>
-      <w:r>
-        <w:t>Randomly drop stats, mostly HP - Sean</w:t>
-      </w:r>
-    </w:p>
-    <w:p>
-      <w:pPr>
-        <w:pStyle w:val="ListParagraph"/>
-        <w:numPr>
-          <w:ilvl w:val="0"/>
-          <w:numId w:val="3"/>
-        </w:numPr>
-      </w:pPr>
-      <w:r>
-        <w:t>Dialog Messages</w:t>
-      </w:r>
-    </w:p>
-    <w:p>
-      <w:pPr>
-        <w:pStyle w:val="ListParagraph"/>
-        <w:numPr>
-          <w:ilvl w:val="1"/>
-          <w:numId w:val="3"/>
-        </w:numPr>
-      </w:pPr>
-      <w:r>
-        <w:t xml:space="preserve">NPC and Signs - </w:t>
-      </w:r>
     </w:p>
     <w:p>
       <w:pPr>

</xml_diff>